<commit_message>
updating the project file (docx and pdf)
</commit_message>
<xml_diff>
--- a/PFE_23-24_4e.docx
+++ b/PFE_23-24_4e.docx
@@ -3,6 +3,854 @@
 <w:document xmlns:wpc="http://schemas.microsoft.com/office/word/2010/wordprocessingCanvas" xmlns:cx="http://schemas.microsoft.com/office/drawing/2014/chartex" xmlns:cx1="http://schemas.microsoft.com/office/drawing/2015/9/8/chartex" xmlns:cx2="http://schemas.microsoft.com/office/drawing/2015/10/21/chartex" xmlns:cx3="http://schemas.microsoft.com/office/drawing/2016/5/9/chartex" xmlns:cx4="http://schemas.microsoft.com/office/drawing/2016/5/10/chartex" xmlns:cx5="http://schemas.microsoft.com/office/drawing/2016/5/11/chartex" xmlns:cx6="http://schemas.microsoft.com/office/drawing/2016/5/12/chartex" xmlns:cx7="http://schemas.microsoft.com/office/drawing/2016/5/13/chartex" xmlns:cx8="http://schemas.microsoft.com/office/drawing/2016/5/14/chartex" xmlns:mc="http://schemas.openxmlformats.org/markup-compatibility/2006" xmlns:aink="http://schemas.microsoft.com/office/drawing/2016/ink" xmlns:am3d="http://schemas.microsoft.com/office/drawing/2017/model3d" xmlns:o="urn:schemas-microsoft-com:office:office" xmlns:oel="http://schemas.microsoft.com/office/2019/extlst" xmlns:r="http://schemas.openxmlformats.org/officeDocument/2006/relationships" xmlns:m="http://schemas.openxmlformats.org/officeDocument/2006/math" xmlns:v="urn:schemas-microsoft-com:vml" xmlns:wp14="http://schemas.microsoft.com/office/word/2010/wordprocessingDrawing" xmlns:wp="http://schemas.openxmlformats.org/drawingml/2006/wordprocessingDrawing" xmlns:w10="urn:schemas-microsoft-com:office:word" xmlns:w="http://schemas.openxmlformats.org/wordprocessingml/2006/main" xmlns:w14="http://schemas.microsoft.com/office/word/2010/wordml" xmlns:w15="http://schemas.microsoft.com/office/word/2012/wordml" xmlns:w16cex="http://schemas.microsoft.com/office/word/2018/wordml/cex" xmlns:w16cid="http://schemas.microsoft.com/office/word/2016/wordml/cid" xmlns:w16="http://schemas.microsoft.com/office/word/2018/wordml" xmlns:w16sdtdh="http://schemas.microsoft.com/office/word/2020/wordml/sdtdatahash" xmlns:w16se="http://schemas.microsoft.com/office/word/2015/wordml/symex" xmlns:wpg="http://schemas.microsoft.com/office/word/2010/wordprocessingGroup" xmlns:wpi="http://schemas.microsoft.com/office/word/2010/wordprocessingInk" xmlns:wne="http://schemas.microsoft.com/office/word/2006/wordml" xmlns:wps="http://schemas.microsoft.com/office/word/2010/wordprocessingShape" mc:Ignorable="w14 w15 w16se w16cid w16 w16cex w16sdtdh wp14">
   <w:body>
     <w:p>
+      <w:r>
+        <w:rPr>
+          <w:noProof/>
+          <w:color w:val="000000" w:themeColor="text1"/>
+        </w:rPr>
+        <mc:AlternateContent>
+          <mc:Choice Requires="wps">
+            <w:drawing>
+              <wp:anchor distT="0" distB="0" distL="114300" distR="114300" simplePos="0" relativeHeight="251659264" behindDoc="0" locked="0" layoutInCell="1" allowOverlap="1" wp14:anchorId="315BDF7D" wp14:editId="76F99EC7">
+                <wp:simplePos x="0" y="0"/>
+                <wp:positionH relativeFrom="column">
+                  <wp:posOffset>803910</wp:posOffset>
+                </wp:positionH>
+                <wp:positionV relativeFrom="paragraph">
+                  <wp:posOffset>2404110</wp:posOffset>
+                </wp:positionV>
+                <wp:extent cx="4334436" cy="354106"/>
+                <wp:effectExtent l="0" t="0" r="0" b="0"/>
+                <wp:wrapNone/>
+                <wp:docPr id="265185872" name="Rectangle 3"/>
+                <wp:cNvGraphicFramePr/>
+                <a:graphic xmlns:a="http://schemas.openxmlformats.org/drawingml/2006/main">
+                  <a:graphicData uri="http://schemas.microsoft.com/office/word/2010/wordprocessingShape">
+                    <wps:wsp>
+                      <wps:cNvSpPr/>
+                      <wps:spPr>
+                        <a:xfrm>
+                          <a:off x="0" y="0"/>
+                          <a:ext cx="4334436" cy="354106"/>
+                        </a:xfrm>
+                        <a:prstGeom prst="rect">
+                          <a:avLst/>
+                        </a:prstGeom>
+                        <a:noFill/>
+                        <a:ln>
+                          <a:noFill/>
+                        </a:ln>
+                      </wps:spPr>
+                      <wps:style>
+                        <a:lnRef idx="2">
+                          <a:schemeClr val="accent1">
+                            <a:shade val="15000"/>
+                          </a:schemeClr>
+                        </a:lnRef>
+                        <a:fillRef idx="1">
+                          <a:schemeClr val="accent1"/>
+                        </a:fillRef>
+                        <a:effectRef idx="0">
+                          <a:schemeClr val="accent1"/>
+                        </a:effectRef>
+                        <a:fontRef idx="minor">
+                          <a:schemeClr val="lt1"/>
+                        </a:fontRef>
+                      </wps:style>
+                      <wps:txbx>
+                        <w:txbxContent>
+                          <w:p>
+                            <w:pPr>
+                              <w:jc w:val="center"/>
+                              <w:rPr>
+                                <w:rFonts w:ascii="Agency FB" w:hAnsi="Agency FB" w:cs="Times New Roman"/>
+                                <w:b/>
+                                <w:bCs/>
+                                <w:color w:val="000000" w:themeColor="text1"/>
+                                <w:sz w:val="28"/>
+                                <w:szCs w:val="24"/>
+                              </w:rPr>
+                            </w:pPr>
+                            <w:r>
+                              <w:rPr>
+                                <w:rFonts w:ascii="Agency FB" w:hAnsi="Agency FB" w:cs="Times New Roman"/>
+                                <w:b/>
+                                <w:bCs/>
+                                <w:color w:val="000000" w:themeColor="text1"/>
+                                <w:sz w:val="28"/>
+                                <w:szCs w:val="24"/>
+                              </w:rPr>
+                              <w:t>End of study project 4</w:t>
+                            </w:r>
+                            <w:r>
+                              <w:rPr>
+                                <w:rFonts w:ascii="Agency FB" w:hAnsi="Agency FB" w:cs="Times New Roman"/>
+                                <w:b/>
+                                <w:bCs/>
+                                <w:color w:val="000000" w:themeColor="text1"/>
+                                <w:sz w:val="28"/>
+                                <w:szCs w:val="24"/>
+                                <w:vertAlign w:val="superscript"/>
+                              </w:rPr>
+                              <w:t>th</w:t>
+                            </w:r>
+                            <w:r>
+                              <w:rPr>
+                                <w:rFonts w:ascii="Agency FB" w:hAnsi="Agency FB" w:cs="Times New Roman"/>
+                                <w:b/>
+                                <w:bCs/>
+                                <w:color w:val="000000" w:themeColor="text1"/>
+                                <w:sz w:val="28"/>
+                                <w:szCs w:val="24"/>
+                              </w:rPr>
+                              <w:t xml:space="preserve"> Year Master Degree.</w:t>
+                            </w:r>
+                          </w:p>
+                        </w:txbxContent>
+                      </wps:txbx>
+                      <wps:bodyPr rot="0" spcFirstLastPara="0" vertOverflow="overflow" horzOverflow="overflow" vert="horz" wrap="square" lIns="91440" tIns="45720" rIns="91440" bIns="45720" numCol="1" spcCol="0" rtlCol="0" fromWordArt="0" anchor="ctr" anchorCtr="0" forceAA="0" compatLnSpc="1">
+                        <a:prstTxWarp prst="textNoShape">
+                          <a:avLst/>
+                        </a:prstTxWarp>
+                        <a:noAutofit/>
+                      </wps:bodyPr>
+                    </wps:wsp>
+                  </a:graphicData>
+                </a:graphic>
+                <wp14:sizeRelV relativeFrom="margin">
+                  <wp14:pctHeight>0</wp14:pctHeight>
+                </wp14:sizeRelV>
+              </wp:anchor>
+            </w:drawing>
+          </mc:Choice>
+          <mc:Fallback>
+            <w:pict>
+              <v:rect w14:anchorId="315BDF7D" id="Rectangle 3" o:spid="_x0000_s1026" style="position:absolute;left:0;text-align:left;margin-left:63.3pt;margin-top:189.3pt;width:341.3pt;height:27.9pt;z-index:251659264;visibility:visible;mso-wrap-style:square;mso-height-percent:0;mso-wrap-distance-left:9pt;mso-wrap-distance-top:0;mso-wrap-distance-right:9pt;mso-wrap-distance-bottom:0;mso-position-horizontal:absolute;mso-position-horizontal-relative:text;mso-position-vertical:absolute;mso-position-vertical-relative:text;mso-height-percent:0;mso-height-relative:margin;v-text-anchor:middle" o:gfxdata="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" filled="f" stroked="f" strokeweight="1pt">
+                <v:textbox>
+                  <w:txbxContent>
+                    <w:p>
+                      <w:pPr>
+                        <w:jc w:val="center"/>
+                        <w:rPr>
+                          <w:rFonts w:ascii="Agency FB" w:hAnsi="Agency FB" w:cs="Times New Roman"/>
+                          <w:b/>
+                          <w:bCs/>
+                          <w:color w:val="000000" w:themeColor="text1"/>
+                          <w:sz w:val="28"/>
+                          <w:szCs w:val="24"/>
+                        </w:rPr>
+                      </w:pPr>
+                      <w:r>
+                        <w:rPr>
+                          <w:rFonts w:ascii="Agency FB" w:hAnsi="Agency FB" w:cs="Times New Roman"/>
+                          <w:b/>
+                          <w:bCs/>
+                          <w:color w:val="000000" w:themeColor="text1"/>
+                          <w:sz w:val="28"/>
+                          <w:szCs w:val="24"/>
+                        </w:rPr>
+                        <w:t>End of study project 4</w:t>
+                      </w:r>
+                      <w:r>
+                        <w:rPr>
+                          <w:rFonts w:ascii="Agency FB" w:hAnsi="Agency FB" w:cs="Times New Roman"/>
+                          <w:b/>
+                          <w:bCs/>
+                          <w:color w:val="000000" w:themeColor="text1"/>
+                          <w:sz w:val="28"/>
+                          <w:szCs w:val="24"/>
+                          <w:vertAlign w:val="superscript"/>
+                        </w:rPr>
+                        <w:t>th</w:t>
+                      </w:r>
+                      <w:r>
+                        <w:rPr>
+                          <w:rFonts w:ascii="Agency FB" w:hAnsi="Agency FB" w:cs="Times New Roman"/>
+                          <w:b/>
+                          <w:bCs/>
+                          <w:color w:val="000000" w:themeColor="text1"/>
+                          <w:sz w:val="28"/>
+                          <w:szCs w:val="24"/>
+                        </w:rPr>
+                        <w:t xml:space="preserve"> Year Master Degree.</w:t>
+                      </w:r>
+                    </w:p>
+                  </w:txbxContent>
+                </v:textbox>
+              </v:rect>
+            </w:pict>
+          </mc:Fallback>
+        </mc:AlternateContent>
+      </w:r>
+    </w:p>
+    <w:p>
+      <w:pPr>
+        <w:jc w:val="left"/>
+      </w:pPr>
+      <w:r>
+        <w:rPr>
+          <w:noProof/>
+          <w:color w:val="000000" w:themeColor="text1"/>
+        </w:rPr>
+        <mc:AlternateContent>
+          <mc:Choice Requires="wps">
+            <w:drawing>
+              <wp:anchor distT="0" distB="0" distL="114300" distR="114300" simplePos="0" relativeHeight="251665408" behindDoc="0" locked="0" layoutInCell="1" allowOverlap="1" wp14:anchorId="43669697" wp14:editId="7E159A29">
+                <wp:simplePos x="0" y="0"/>
+                <wp:positionH relativeFrom="column">
+                  <wp:posOffset>3406775</wp:posOffset>
+                </wp:positionH>
+                <wp:positionV relativeFrom="paragraph">
+                  <wp:posOffset>5893099</wp:posOffset>
+                </wp:positionV>
+                <wp:extent cx="2348753" cy="313764"/>
+                <wp:effectExtent l="0" t="0" r="0" b="0"/>
+                <wp:wrapNone/>
+                <wp:docPr id="1367658061" name="Rectangle 3"/>
+                <wp:cNvGraphicFramePr/>
+                <a:graphic xmlns:a="http://schemas.openxmlformats.org/drawingml/2006/main">
+                  <a:graphicData uri="http://schemas.microsoft.com/office/word/2010/wordprocessingShape">
+                    <wps:wsp>
+                      <wps:cNvSpPr/>
+                      <wps:spPr>
+                        <a:xfrm>
+                          <a:off x="0" y="0"/>
+                          <a:ext cx="2348753" cy="313764"/>
+                        </a:xfrm>
+                        <a:prstGeom prst="rect">
+                          <a:avLst/>
+                        </a:prstGeom>
+                        <a:noFill/>
+                        <a:ln>
+                          <a:noFill/>
+                        </a:ln>
+                      </wps:spPr>
+                      <wps:style>
+                        <a:lnRef idx="2">
+                          <a:schemeClr val="accent1">
+                            <a:shade val="15000"/>
+                          </a:schemeClr>
+                        </a:lnRef>
+                        <a:fillRef idx="1">
+                          <a:schemeClr val="accent1"/>
+                        </a:fillRef>
+                        <a:effectRef idx="0">
+                          <a:schemeClr val="accent1"/>
+                        </a:effectRef>
+                        <a:fontRef idx="minor">
+                          <a:schemeClr val="lt1"/>
+                        </a:fontRef>
+                      </wps:style>
+                      <wps:txbx>
+                        <w:txbxContent>
+                          <w:p>
+                            <w:pPr>
+                              <w:jc w:val="right"/>
+                              <w:rPr>
+                                <w:color w:val="000000" w:themeColor="text1"/>
+                              </w:rPr>
+                            </w:pPr>
+                            <w:r>
+                              <w:rPr>
+                                <w:i/>
+                                <w:iCs/>
+                                <w:color w:val="000000" w:themeColor="text1"/>
+                                <w:u w:val="single"/>
+                              </w:rPr>
+                              <w:t>Mentor</w:t>
+                            </w:r>
+                            <w:r>
+                              <w:rPr>
+                                <w:color w:val="000000" w:themeColor="text1"/>
+                              </w:rPr>
+                              <w:t>: Fabrice NOLACK</w:t>
+                            </w:r>
+                          </w:p>
+                        </w:txbxContent>
+                      </wps:txbx>
+                      <wps:bodyPr rot="0" spcFirstLastPara="0" vertOverflow="overflow" horzOverflow="overflow" vert="horz" wrap="square" lIns="91440" tIns="45720" rIns="91440" bIns="45720" numCol="1" spcCol="0" rtlCol="0" fromWordArt="0" anchor="ctr" anchorCtr="0" forceAA="0" compatLnSpc="1">
+                        <a:prstTxWarp prst="textNoShape">
+                          <a:avLst/>
+                        </a:prstTxWarp>
+                        <a:noAutofit/>
+                      </wps:bodyPr>
+                    </wps:wsp>
+                  </a:graphicData>
+                </a:graphic>
+                <wp14:sizeRelH relativeFrom="margin">
+                  <wp14:pctWidth>0</wp14:pctWidth>
+                </wp14:sizeRelH>
+                <wp14:sizeRelV relativeFrom="margin">
+                  <wp14:pctHeight>0</wp14:pctHeight>
+                </wp14:sizeRelV>
+              </wp:anchor>
+            </w:drawing>
+          </mc:Choice>
+          <mc:Fallback>
+            <w:pict>
+              <v:rect w14:anchorId="43669697" id="_x0000_s1027" style="position:absolute;margin-left:268.25pt;margin-top:464pt;width:184.95pt;height:24.7pt;z-index:251665408;visibility:visible;mso-wrap-style:square;mso-width-percent:0;mso-height-percent:0;mso-wrap-distance-left:9pt;mso-wrap-distance-top:0;mso-wrap-distance-right:9pt;mso-wrap-distance-bottom:0;mso-position-horizontal:absolute;mso-position-horizontal-relative:text;mso-position-vertical:absolute;mso-position-vertical-relative:text;mso-width-percent:0;mso-height-percent:0;mso-width-relative:margin;mso-height-relative:margin;v-text-anchor:middle" o:gfxdata="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" filled="f" stroked="f" strokeweight="1pt">
+                <v:textbox>
+                  <w:txbxContent>
+                    <w:p>
+                      <w:pPr>
+                        <w:jc w:val="right"/>
+                        <w:rPr>
+                          <w:color w:val="000000" w:themeColor="text1"/>
+                        </w:rPr>
+                      </w:pPr>
+                      <w:r>
+                        <w:rPr>
+                          <w:i/>
+                          <w:iCs/>
+                          <w:color w:val="000000" w:themeColor="text1"/>
+                          <w:u w:val="single"/>
+                        </w:rPr>
+                        <w:t>Mentor</w:t>
+                      </w:r>
+                      <w:r>
+                        <w:rPr>
+                          <w:color w:val="000000" w:themeColor="text1"/>
+                        </w:rPr>
+                        <w:t>: Fabrice NOLACK</w:t>
+                      </w:r>
+                    </w:p>
+                  </w:txbxContent>
+                </v:textbox>
+              </v:rect>
+            </w:pict>
+          </mc:Fallback>
+        </mc:AlternateContent>
+      </w:r>
+      <w:r>
+        <w:rPr>
+          <w:noProof/>
+          <w:color w:val="000000" w:themeColor="text1"/>
+        </w:rPr>
+        <mc:AlternateContent>
+          <mc:Choice Requires="wps">
+            <w:drawing>
+              <wp:anchor distT="0" distB="0" distL="114300" distR="114300" simplePos="0" relativeHeight="251663360" behindDoc="0" locked="0" layoutInCell="1" allowOverlap="1" wp14:anchorId="6A7B9AB0" wp14:editId="0EA329A8">
+                <wp:simplePos x="0" y="0"/>
+                <wp:positionH relativeFrom="column">
+                  <wp:posOffset>63724</wp:posOffset>
+                </wp:positionH>
+                <wp:positionV relativeFrom="paragraph">
+                  <wp:posOffset>5894070</wp:posOffset>
+                </wp:positionV>
+                <wp:extent cx="2348753" cy="313764"/>
+                <wp:effectExtent l="0" t="0" r="0" b="0"/>
+                <wp:wrapNone/>
+                <wp:docPr id="689177466" name="Rectangle 3"/>
+                <wp:cNvGraphicFramePr/>
+                <a:graphic xmlns:a="http://schemas.openxmlformats.org/drawingml/2006/main">
+                  <a:graphicData uri="http://schemas.microsoft.com/office/word/2010/wordprocessingShape">
+                    <wps:wsp>
+                      <wps:cNvSpPr/>
+                      <wps:spPr>
+                        <a:xfrm>
+                          <a:off x="0" y="0"/>
+                          <a:ext cx="2348753" cy="313764"/>
+                        </a:xfrm>
+                        <a:prstGeom prst="rect">
+                          <a:avLst/>
+                        </a:prstGeom>
+                        <a:noFill/>
+                        <a:ln>
+                          <a:noFill/>
+                        </a:ln>
+                      </wps:spPr>
+                      <wps:style>
+                        <a:lnRef idx="2">
+                          <a:schemeClr val="accent1">
+                            <a:shade val="15000"/>
+                          </a:schemeClr>
+                        </a:lnRef>
+                        <a:fillRef idx="1">
+                          <a:schemeClr val="accent1"/>
+                        </a:fillRef>
+                        <a:effectRef idx="0">
+                          <a:schemeClr val="accent1"/>
+                        </a:effectRef>
+                        <a:fontRef idx="minor">
+                          <a:schemeClr val="lt1"/>
+                        </a:fontRef>
+                      </wps:style>
+                      <wps:txbx>
+                        <w:txbxContent>
+                          <w:p>
+                            <w:pPr>
+                              <w:rPr>
+                                <w:color w:val="000000" w:themeColor="text1"/>
+                              </w:rPr>
+                            </w:pPr>
+                            <w:r>
+                              <w:rPr>
+                                <w:i/>
+                                <w:iCs/>
+                                <w:color w:val="000000" w:themeColor="text1"/>
+                                <w:u w:val="single"/>
+                              </w:rPr>
+                              <w:t>Realize by</w:t>
+                            </w:r>
+                            <w:r>
+                              <w:rPr>
+                                <w:color w:val="000000" w:themeColor="text1"/>
+                              </w:rPr>
+                              <w:t>: Fabrice NOLACK</w:t>
+                            </w:r>
+                          </w:p>
+                        </w:txbxContent>
+                      </wps:txbx>
+                      <wps:bodyPr rot="0" spcFirstLastPara="0" vertOverflow="overflow" horzOverflow="overflow" vert="horz" wrap="square" lIns="91440" tIns="45720" rIns="91440" bIns="45720" numCol="1" spcCol="0" rtlCol="0" fromWordArt="0" anchor="ctr" anchorCtr="0" forceAA="0" compatLnSpc="1">
+                        <a:prstTxWarp prst="textNoShape">
+                          <a:avLst/>
+                        </a:prstTxWarp>
+                        <a:noAutofit/>
+                      </wps:bodyPr>
+                    </wps:wsp>
+                  </a:graphicData>
+                </a:graphic>
+                <wp14:sizeRelH relativeFrom="margin">
+                  <wp14:pctWidth>0</wp14:pctWidth>
+                </wp14:sizeRelH>
+                <wp14:sizeRelV relativeFrom="margin">
+                  <wp14:pctHeight>0</wp14:pctHeight>
+                </wp14:sizeRelV>
+              </wp:anchor>
+            </w:drawing>
+          </mc:Choice>
+          <mc:Fallback>
+            <w:pict>
+              <v:rect w14:anchorId="6A7B9AB0" id="_x0000_s1028" style="position:absolute;margin-left:5pt;margin-top:464.1pt;width:184.95pt;height:24.7pt;z-index:251663360;visibility:visible;mso-wrap-style:square;mso-width-percent:0;mso-height-percent:0;mso-wrap-distance-left:9pt;mso-wrap-distance-top:0;mso-wrap-distance-right:9pt;mso-wrap-distance-bottom:0;mso-position-horizontal:absolute;mso-position-horizontal-relative:text;mso-position-vertical:absolute;mso-position-vertical-relative:text;mso-width-percent:0;mso-height-percent:0;mso-width-relative:margin;mso-height-relative:margin;v-text-anchor:middle" o:gfxdata="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" filled="f" stroked="f" strokeweight="1pt">
+                <v:textbox>
+                  <w:txbxContent>
+                    <w:p>
+                      <w:pPr>
+                        <w:rPr>
+                          <w:color w:val="000000" w:themeColor="text1"/>
+                        </w:rPr>
+                      </w:pPr>
+                      <w:r>
+                        <w:rPr>
+                          <w:i/>
+                          <w:iCs/>
+                          <w:color w:val="000000" w:themeColor="text1"/>
+                          <w:u w:val="single"/>
+                        </w:rPr>
+                        <w:t>Realize by</w:t>
+                      </w:r>
+                      <w:r>
+                        <w:rPr>
+                          <w:color w:val="000000" w:themeColor="text1"/>
+                        </w:rPr>
+                        <w:t>: Fabrice NOLACK</w:t>
+                      </w:r>
+                    </w:p>
+                  </w:txbxContent>
+                </v:textbox>
+              </v:rect>
+            </w:pict>
+          </mc:Fallback>
+        </mc:AlternateContent>
+      </w:r>
+      <w:r>
+        <w:rPr>
+          <w:noProof/>
+          <w:color w:val="000000" w:themeColor="text1"/>
+        </w:rPr>
+        <mc:AlternateContent>
+          <mc:Choice Requires="wps">
+            <w:drawing>
+              <wp:anchor distT="0" distB="0" distL="114300" distR="114300" simplePos="0" relativeHeight="251667456" behindDoc="0" locked="0" layoutInCell="1" allowOverlap="1" wp14:anchorId="2D6C93C4" wp14:editId="2F315AC8">
+                <wp:simplePos x="0" y="0"/>
+                <wp:positionH relativeFrom="column">
+                  <wp:posOffset>377190</wp:posOffset>
+                </wp:positionH>
+                <wp:positionV relativeFrom="paragraph">
+                  <wp:posOffset>757667</wp:posOffset>
+                </wp:positionV>
+                <wp:extent cx="5190005" cy="753036"/>
+                <wp:effectExtent l="0" t="0" r="0" b="0"/>
+                <wp:wrapNone/>
+                <wp:docPr id="923937026" name="Rectangle 3"/>
+                <wp:cNvGraphicFramePr/>
+                <a:graphic xmlns:a="http://schemas.openxmlformats.org/drawingml/2006/main">
+                  <a:graphicData uri="http://schemas.microsoft.com/office/word/2010/wordprocessingShape">
+                    <wps:wsp>
+                      <wps:cNvSpPr/>
+                      <wps:spPr>
+                        <a:xfrm>
+                          <a:off x="0" y="0"/>
+                          <a:ext cx="5190005" cy="753036"/>
+                        </a:xfrm>
+                        <a:prstGeom prst="rect">
+                          <a:avLst/>
+                        </a:prstGeom>
+                        <a:noFill/>
+                        <a:ln>
+                          <a:noFill/>
+                        </a:ln>
+                      </wps:spPr>
+                      <wps:style>
+                        <a:lnRef idx="2">
+                          <a:schemeClr val="accent1">
+                            <a:shade val="15000"/>
+                          </a:schemeClr>
+                        </a:lnRef>
+                        <a:fillRef idx="1">
+                          <a:schemeClr val="accent1"/>
+                        </a:fillRef>
+                        <a:effectRef idx="0">
+                          <a:schemeClr val="accent1"/>
+                        </a:effectRef>
+                        <a:fontRef idx="minor">
+                          <a:schemeClr val="lt1"/>
+                        </a:fontRef>
+                      </wps:style>
+                      <wps:txbx>
+                        <w:txbxContent>
+                          <w:p>
+                            <w:pPr>
+                              <w:jc w:val="center"/>
+                              <w:rPr>
+                                <w:rFonts w:ascii="Agency FB" w:hAnsi="Agency FB" w:cs="Times New Roman"/>
+                                <w:b/>
+                                <w:bCs/>
+                                <w:color w:val="1F3864" w:themeColor="accent1" w:themeShade="80"/>
+                                <w:sz w:val="84"/>
+                                <w:szCs w:val="84"/>
+                              </w:rPr>
+                            </w:pPr>
+                            <w:r>
+                              <w:rPr>
+                                <w:rFonts w:ascii="Agency FB" w:hAnsi="Agency FB" w:cs="Times New Roman"/>
+                                <w:b/>
+                                <w:bCs/>
+                                <w:color w:val="1F3864" w:themeColor="accent1" w:themeShade="80"/>
+                                <w:sz w:val="84"/>
+                                <w:szCs w:val="84"/>
+                              </w:rPr>
+                              <w:t>Car Accident Detection.</w:t>
+                            </w:r>
+                          </w:p>
+                        </w:txbxContent>
+                      </wps:txbx>
+                      <wps:bodyPr rot="0" spcFirstLastPara="0" vertOverflow="overflow" horzOverflow="overflow" vert="horz" wrap="square" lIns="91440" tIns="45720" rIns="91440" bIns="45720" numCol="1" spcCol="0" rtlCol="0" fromWordArt="0" anchor="ctr" anchorCtr="0" forceAA="0" compatLnSpc="1">
+                        <a:prstTxWarp prst="textNoShape">
+                          <a:avLst/>
+                        </a:prstTxWarp>
+                        <a:noAutofit/>
+                      </wps:bodyPr>
+                    </wps:wsp>
+                  </a:graphicData>
+                </a:graphic>
+                <wp14:sizeRelH relativeFrom="margin">
+                  <wp14:pctWidth>0</wp14:pctWidth>
+                </wp14:sizeRelH>
+                <wp14:sizeRelV relativeFrom="margin">
+                  <wp14:pctHeight>0</wp14:pctHeight>
+                </wp14:sizeRelV>
+              </wp:anchor>
+            </w:drawing>
+          </mc:Choice>
+          <mc:Fallback>
+            <w:pict>
+              <v:rect w14:anchorId="2D6C93C4" id="_x0000_s1029" style="position:absolute;margin-left:29.7pt;margin-top:59.65pt;width:408.65pt;height:59.3pt;z-index:251667456;visibility:visible;mso-wrap-style:square;mso-width-percent:0;mso-height-percent:0;mso-wrap-distance-left:9pt;mso-wrap-distance-top:0;mso-wrap-distance-right:9pt;mso-wrap-distance-bottom:0;mso-position-horizontal:absolute;mso-position-horizontal-relative:text;mso-position-vertical:absolute;mso-position-vertical-relative:text;mso-width-percent:0;mso-height-percent:0;mso-width-relative:margin;mso-height-relative:margin;v-text-anchor:middle" o:gfxdata="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" filled="f" stroked="f" strokeweight="1pt">
+                <v:textbox>
+                  <w:txbxContent>
+                    <w:p>
+                      <w:pPr>
+                        <w:jc w:val="center"/>
+                        <w:rPr>
+                          <w:rFonts w:ascii="Agency FB" w:hAnsi="Agency FB" w:cs="Times New Roman"/>
+                          <w:b/>
+                          <w:bCs/>
+                          <w:color w:val="1F3864" w:themeColor="accent1" w:themeShade="80"/>
+                          <w:sz w:val="84"/>
+                          <w:szCs w:val="84"/>
+                        </w:rPr>
+                      </w:pPr>
+                      <w:r>
+                        <w:rPr>
+                          <w:rFonts w:ascii="Agency FB" w:hAnsi="Agency FB" w:cs="Times New Roman"/>
+                          <w:b/>
+                          <w:bCs/>
+                          <w:color w:val="1F3864" w:themeColor="accent1" w:themeShade="80"/>
+                          <w:sz w:val="84"/>
+                          <w:szCs w:val="84"/>
+                        </w:rPr>
+                        <w:t>Car Accident Detection.</w:t>
+                      </w:r>
+                    </w:p>
+                  </w:txbxContent>
+                </v:textbox>
+              </v:rect>
+            </w:pict>
+          </mc:Fallback>
+        </mc:AlternateContent>
+      </w:r>
+      <w:r>
+        <w:rPr>
+          <w:noProof/>
+          <w:color w:val="000000" w:themeColor="text1"/>
+        </w:rPr>
+        <mc:AlternateContent>
+          <mc:Choice Requires="wps">
+            <w:drawing>
+              <wp:anchor distT="0" distB="0" distL="114300" distR="114300" simplePos="0" relativeHeight="251661312" behindDoc="0" locked="0" layoutInCell="1" allowOverlap="1" wp14:anchorId="65E0FF04" wp14:editId="791954C9">
+                <wp:simplePos x="0" y="0"/>
+                <wp:positionH relativeFrom="column">
+                  <wp:posOffset>805180</wp:posOffset>
+                </wp:positionH>
+                <wp:positionV relativeFrom="paragraph">
+                  <wp:posOffset>322020</wp:posOffset>
+                </wp:positionV>
+                <wp:extent cx="4334436" cy="313764"/>
+                <wp:effectExtent l="0" t="0" r="0" b="0"/>
+                <wp:wrapNone/>
+                <wp:docPr id="1505993194" name="Rectangle 3"/>
+                <wp:cNvGraphicFramePr/>
+                <a:graphic xmlns:a="http://schemas.openxmlformats.org/drawingml/2006/main">
+                  <a:graphicData uri="http://schemas.microsoft.com/office/word/2010/wordprocessingShape">
+                    <wps:wsp>
+                      <wps:cNvSpPr/>
+                      <wps:spPr>
+                        <a:xfrm>
+                          <a:off x="0" y="0"/>
+                          <a:ext cx="4334436" cy="313764"/>
+                        </a:xfrm>
+                        <a:prstGeom prst="rect">
+                          <a:avLst/>
+                        </a:prstGeom>
+                        <a:noFill/>
+                        <a:ln>
+                          <a:noFill/>
+                        </a:ln>
+                      </wps:spPr>
+                      <wps:style>
+                        <a:lnRef idx="2">
+                          <a:schemeClr val="accent1">
+                            <a:shade val="15000"/>
+                          </a:schemeClr>
+                        </a:lnRef>
+                        <a:fillRef idx="1">
+                          <a:schemeClr val="accent1"/>
+                        </a:fillRef>
+                        <a:effectRef idx="0">
+                          <a:schemeClr val="accent1"/>
+                        </a:effectRef>
+                        <a:fontRef idx="minor">
+                          <a:schemeClr val="lt1"/>
+                        </a:fontRef>
+                      </wps:style>
+                      <wps:txbx>
+                        <w:txbxContent>
+                          <w:p>
+                            <w:pPr>
+                              <w:jc w:val="center"/>
+                              <w:rPr>
+                                <w:rFonts w:ascii="Agency FB" w:hAnsi="Agency FB" w:cs="Times New Roman"/>
+                                <w:b/>
+                                <w:bCs/>
+                                <w:color w:val="000000" w:themeColor="text1"/>
+                                <w:sz w:val="28"/>
+                                <w:szCs w:val="24"/>
+                              </w:rPr>
+                            </w:pPr>
+                            <w:r>
+                              <w:rPr>
+                                <w:rFonts w:ascii="Agency FB" w:hAnsi="Agency FB" w:cs="Times New Roman"/>
+                                <w:b/>
+                                <w:bCs/>
+                                <w:color w:val="000000" w:themeColor="text1"/>
+                                <w:sz w:val="28"/>
+                                <w:szCs w:val="24"/>
+                              </w:rPr>
+                              <w:t xml:space="preserve">2023 – 2024 </w:t>
+                            </w:r>
+                          </w:p>
+                        </w:txbxContent>
+                      </wps:txbx>
+                      <wps:bodyPr rot="0" spcFirstLastPara="0" vertOverflow="overflow" horzOverflow="overflow" vert="horz" wrap="square" lIns="91440" tIns="45720" rIns="91440" bIns="45720" numCol="1" spcCol="0" rtlCol="0" fromWordArt="0" anchor="ctr" anchorCtr="0" forceAA="0" compatLnSpc="1">
+                        <a:prstTxWarp prst="textNoShape">
+                          <a:avLst/>
+                        </a:prstTxWarp>
+                        <a:noAutofit/>
+                      </wps:bodyPr>
+                    </wps:wsp>
+                  </a:graphicData>
+                </a:graphic>
+                <wp14:sizeRelV relativeFrom="margin">
+                  <wp14:pctHeight>0</wp14:pctHeight>
+                </wp14:sizeRelV>
+              </wp:anchor>
+            </w:drawing>
+          </mc:Choice>
+          <mc:Fallback>
+            <w:pict>
+              <v:rect w14:anchorId="65E0FF04" id="_x0000_s1030" style="position:absolute;margin-left:63.4pt;margin-top:25.35pt;width:341.3pt;height:24.7pt;z-index:251661312;visibility:visible;mso-wrap-style:square;mso-height-percent:0;mso-wrap-distance-left:9pt;mso-wrap-distance-top:0;mso-wrap-distance-right:9pt;mso-wrap-distance-bottom:0;mso-position-horizontal:absolute;mso-position-horizontal-relative:text;mso-position-vertical:absolute;mso-position-vertical-relative:text;mso-height-percent:0;mso-height-relative:margin;v-text-anchor:middle" o:gfxdata="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" filled="f" stroked="f" strokeweight="1pt">
+                <v:textbox>
+                  <w:txbxContent>
+                    <w:p>
+                      <w:pPr>
+                        <w:jc w:val="center"/>
+                        <w:rPr>
+                          <w:rFonts w:ascii="Agency FB" w:hAnsi="Agency FB" w:cs="Times New Roman"/>
+                          <w:b/>
+                          <w:bCs/>
+                          <w:color w:val="000000" w:themeColor="text1"/>
+                          <w:sz w:val="28"/>
+                          <w:szCs w:val="24"/>
+                        </w:rPr>
+                      </w:pPr>
+                      <w:r>
+                        <w:rPr>
+                          <w:rFonts w:ascii="Agency FB" w:hAnsi="Agency FB" w:cs="Times New Roman"/>
+                          <w:b/>
+                          <w:bCs/>
+                          <w:color w:val="000000" w:themeColor="text1"/>
+                          <w:sz w:val="28"/>
+                          <w:szCs w:val="24"/>
+                        </w:rPr>
+                        <w:t xml:space="preserve">2023 – 2024 </w:t>
+                      </w:r>
+                    </w:p>
+                  </w:txbxContent>
+                </v:textbox>
+              </v:rect>
+            </w:pict>
+          </mc:Fallback>
+        </mc:AlternateContent>
+      </w:r>
+      <w:r>
+        <w:rPr>
+          <w:noProof/>
+        </w:rPr>
+        <w:drawing>
+          <wp:anchor distT="0" distB="0" distL="114300" distR="114300" simplePos="0" relativeHeight="251668480" behindDoc="0" locked="0" layoutInCell="1" allowOverlap="1" wp14:anchorId="7A2053D6" wp14:editId="7D6BBA1D">
+            <wp:simplePos x="0" y="0"/>
+            <wp:positionH relativeFrom="column">
+              <wp:posOffset>1568450</wp:posOffset>
+            </wp:positionH>
+            <wp:positionV relativeFrom="paragraph">
+              <wp:posOffset>2290445</wp:posOffset>
+            </wp:positionV>
+            <wp:extent cx="2886075" cy="2886075"/>
+            <wp:effectExtent l="0" t="0" r="0" b="0"/>
+            <wp:wrapTopAndBottom/>
+            <wp:docPr id="539015885" name="Graphic 4" descr="Crash with solid fill"/>
+            <wp:cNvGraphicFramePr>
+              <a:graphicFrameLocks xmlns:a="http://schemas.openxmlformats.org/drawingml/2006/main" noChangeAspect="1"/>
+            </wp:cNvGraphicFramePr>
+            <a:graphic xmlns:a="http://schemas.openxmlformats.org/drawingml/2006/main">
+              <a:graphicData uri="http://schemas.openxmlformats.org/drawingml/2006/picture">
+                <pic:pic xmlns:pic="http://schemas.openxmlformats.org/drawingml/2006/picture">
+                  <pic:nvPicPr>
+                    <pic:cNvPr id="539015885" name="Graphic 539015885" descr="Crash with solid fill"/>
+                    <pic:cNvPicPr/>
+                  </pic:nvPicPr>
+                  <pic:blipFill>
+                    <a:blip r:embed="rId7">
+                      <a:extLst>
+                        <a:ext uri="{28A0092B-C50C-407E-A947-70E740481C1C}">
+                          <a14:useLocalDpi xmlns:a14="http://schemas.microsoft.com/office/drawing/2010/main" val="0"/>
+                        </a:ext>
+                        <a:ext uri="{96DAC541-7B7A-43D3-8B79-37D633B846F1}">
+                          <asvg:svgBlip xmlns:asvg="http://schemas.microsoft.com/office/drawing/2016/SVG/main" r:embed="rId8"/>
+                        </a:ext>
+                      </a:extLst>
+                    </a:blip>
+                    <a:stretch>
+                      <a:fillRect/>
+                    </a:stretch>
+                  </pic:blipFill>
+                  <pic:spPr>
+                    <a:xfrm>
+                      <a:off x="0" y="0"/>
+                      <a:ext cx="2886075" cy="2886075"/>
+                    </a:xfrm>
+                    <a:prstGeom prst="rect">
+                      <a:avLst/>
+                    </a:prstGeom>
+                  </pic:spPr>
+                </pic:pic>
+              </a:graphicData>
+            </a:graphic>
+            <wp14:sizeRelH relativeFrom="margin">
+              <wp14:pctWidth>0</wp14:pctWidth>
+            </wp14:sizeRelH>
+            <wp14:sizeRelV relativeFrom="margin">
+              <wp14:pctHeight>0</wp14:pctHeight>
+            </wp14:sizeRelV>
+          </wp:anchor>
+        </w:drawing>
+      </w:r>
+      <w:r>
+        <w:br w:type="page"/>
+      </w:r>
+      <w:r>
+        <w:rPr>
+          <w:noProof/>
+        </w:rPr>
+        <w:drawing>
+          <wp:anchor distT="0" distB="0" distL="114300" distR="114300" simplePos="0" relativeHeight="251658240" behindDoc="0" locked="0" layoutInCell="1" allowOverlap="1" wp14:anchorId="6C7C670C" wp14:editId="6E517DE7">
+            <wp:simplePos x="0" y="0"/>
+            <wp:positionH relativeFrom="column">
+              <wp:posOffset>6350</wp:posOffset>
+            </wp:positionH>
+            <wp:positionV relativeFrom="paragraph">
+              <wp:posOffset>-288925</wp:posOffset>
+            </wp:positionV>
+            <wp:extent cx="5930265" cy="2196465"/>
+            <wp:effectExtent l="0" t="0" r="0" b="0"/>
+            <wp:wrapTopAndBottom/>
+            <wp:docPr id="982870023" name="Picture 2"/>
+            <wp:cNvGraphicFramePr>
+              <a:graphicFrameLocks xmlns:a="http://schemas.openxmlformats.org/drawingml/2006/main" noChangeAspect="1"/>
+            </wp:cNvGraphicFramePr>
+            <a:graphic xmlns:a="http://schemas.openxmlformats.org/drawingml/2006/main">
+              <a:graphicData uri="http://schemas.openxmlformats.org/drawingml/2006/picture">
+                <pic:pic xmlns:pic="http://schemas.openxmlformats.org/drawingml/2006/picture">
+                  <pic:nvPicPr>
+                    <pic:cNvPr id="0" name="Picture 2"/>
+                    <pic:cNvPicPr>
+                      <a:picLocks noChangeAspect="1" noChangeArrowheads="1"/>
+                    </pic:cNvPicPr>
+                  </pic:nvPicPr>
+                  <pic:blipFill>
+                    <a:blip r:embed="rId9">
+                      <a:extLst>
+                        <a:ext uri="{28A0092B-C50C-407E-A947-70E740481C1C}">
+                          <a14:useLocalDpi xmlns:a14="http://schemas.microsoft.com/office/drawing/2010/main" val="0"/>
+                        </a:ext>
+                      </a:extLst>
+                    </a:blip>
+                    <a:srcRect/>
+                    <a:stretch>
+                      <a:fillRect/>
+                    </a:stretch>
+                  </pic:blipFill>
+                  <pic:spPr bwMode="auto">
+                    <a:xfrm>
+                      <a:off x="0" y="0"/>
+                      <a:ext cx="5930265" cy="2196465"/>
+                    </a:xfrm>
+                    <a:prstGeom prst="rect">
+                      <a:avLst/>
+                    </a:prstGeom>
+                    <a:noFill/>
+                    <a:ln>
+                      <a:noFill/>
+                    </a:ln>
+                  </pic:spPr>
+                </pic:pic>
+              </a:graphicData>
+            </a:graphic>
+          </wp:anchor>
+        </w:drawing>
+      </w:r>
+    </w:p>
+    <w:p>
       <w:pPr>
         <w:jc w:val="center"/>
         <w:rPr>
@@ -19,18 +867,13 @@
           <w:sz w:val="32"/>
           <w:szCs w:val="28"/>
         </w:rPr>
+        <w:lastRenderedPageBreak/>
         <w:t>Car Accident Detection Model</w:t>
       </w:r>
     </w:p>
     <w:p>
       <w:r>
-        <w:t xml:space="preserve">In order to reduce intervention time in the event of a road accident, </w:t>
-      </w:r>
-      <w:r>
-        <w:t>‘</w:t>
-      </w:r>
-      <w:r>
-        <w:t xml:space="preserve">SPF </w:t>
+        <w:t xml:space="preserve">In order to reduce intervention time in the event of a road accident, ‘SPF </w:t>
       </w:r>
       <w:proofErr w:type="spellStart"/>
       <w:r>
@@ -38,13 +881,7 @@
       </w:r>
       <w:proofErr w:type="spellEnd"/>
       <w:r>
-        <w:t xml:space="preserve"> et Transport</w:t>
-      </w:r>
-      <w:r>
-        <w:t>’</w:t>
-      </w:r>
-      <w:r>
-        <w:t xml:space="preserve"> has decided to launch a new project</w:t>
+        <w:t xml:space="preserve"> et Transport’ has decided to launch a new project</w:t>
       </w:r>
       <w:r>
         <w:t xml:space="preserve">: </w:t>
@@ -447,7 +1284,7 @@
       <w:r>
         <w:t xml:space="preserve">At the end of you project in the respected delay, you will deliver (directly on </w:t>
       </w:r>
-      <w:hyperlink r:id="rId7" w:history="1">
+      <w:hyperlink r:id="rId10" w:history="1">
         <w:r>
           <w:rPr>
             <w:rStyle w:val="Hyperlink"/>
@@ -714,7 +1551,7 @@
         </w:rPr>
         <w:t xml:space="preserve">PECT THE DEADLINE MENTION ON </w:t>
       </w:r>
-      <w:hyperlink r:id="rId8" w:history="1">
+      <w:hyperlink r:id="rId11" w:history="1">
         <w:r>
           <w:rPr>
             <w:rStyle w:val="Hyperlink"/>
@@ -1140,7 +1977,7 @@
       <w:r>
         <w:t xml:space="preserve">: </w:t>
       </w:r>
-      <w:hyperlink r:id="rId9" w:history="1">
+      <w:hyperlink r:id="rId12" w:history="1">
         <w:r>
           <w:rPr>
             <w:rStyle w:val="Hyperlink"/>
@@ -1247,15 +2084,7 @@
     </w:p>
     <w:p>
       <w:r>
-        <w:t xml:space="preserve">You can use any knowledges and materials you got during your courses (all level included) at </w:t>
-      </w:r>
-      <w:proofErr w:type="spellStart"/>
-      <w:r>
-        <w:t>Ecole-IT</w:t>
-      </w:r>
-      <w:proofErr w:type="spellEnd"/>
-      <w:r>
-        <w:t xml:space="preserve"> or eithers to make your project.</w:t>
+        <w:t>You can use any knowledges and materials you got during your courses (all level included) at Ecole-IT or eithers to make your project.</w:t>
       </w:r>
     </w:p>
     <w:p>
@@ -1356,11 +2185,12 @@
       </w:r>
     </w:p>
     <w:sectPr>
-      <w:headerReference w:type="default" r:id="rId10"/>
-      <w:footerReference w:type="default" r:id="rId11"/>
+      <w:headerReference w:type="default" r:id="rId13"/>
+      <w:footerReference w:type="default" r:id="rId14"/>
       <w:pgSz w:w="12240" w:h="15840"/>
       <w:pgMar w:top="900" w:right="1440" w:bottom="990" w:left="1440" w:header="360" w:footer="515" w:gutter="0"/>
       <w:cols w:space="720"/>
+      <w:titlePg/>
       <w:docGrid w:linePitch="360"/>
     </w:sectPr>
   </w:body>
@@ -1409,7 +2239,80 @@
         <w:sz w:val="18"/>
         <w:szCs w:val="16"/>
       </w:rPr>
-      <w:t>2023 - 2024</w:t>
+      <w:t xml:space="preserve">2023 </w:t>
+    </w:r>
+    <w:r>
+      <w:rPr>
+        <w:color w:val="AEAAAA" w:themeColor="background2" w:themeShade="BF"/>
+        <w:sz w:val="18"/>
+        <w:szCs w:val="16"/>
+      </w:rPr>
+      <w:t>–</w:t>
+    </w:r>
+    <w:r>
+      <w:rPr>
+        <w:color w:val="AEAAAA" w:themeColor="background2" w:themeShade="BF"/>
+        <w:sz w:val="18"/>
+        <w:szCs w:val="16"/>
+      </w:rPr>
+      <w:t xml:space="preserve"> 2024</w:t>
+    </w:r>
+    <w:r>
+      <w:rPr>
+        <w:color w:val="AEAAAA" w:themeColor="background2" w:themeShade="BF"/>
+        <w:sz w:val="18"/>
+        <w:szCs w:val="16"/>
+      </w:rPr>
+      <w:tab/>
+    </w:r>
+    <w:r>
+      <w:rPr>
+        <w:color w:val="AEAAAA" w:themeColor="background2" w:themeShade="BF"/>
+        <w:sz w:val="18"/>
+        <w:szCs w:val="16"/>
+      </w:rPr>
+      <w:tab/>
+    </w:r>
+    <w:r>
+      <w:rPr>
+        <w:color w:val="AEAAAA" w:themeColor="background2" w:themeShade="BF"/>
+        <w:sz w:val="18"/>
+        <w:szCs w:val="16"/>
+      </w:rPr>
+      <w:fldChar w:fldCharType="begin"/>
+    </w:r>
+    <w:r>
+      <w:rPr>
+        <w:color w:val="AEAAAA" w:themeColor="background2" w:themeShade="BF"/>
+        <w:sz w:val="18"/>
+        <w:szCs w:val="16"/>
+      </w:rPr>
+      <w:instrText xml:space="preserve"> PAGE   \* MERGEFORMAT </w:instrText>
+    </w:r>
+    <w:r>
+      <w:rPr>
+        <w:color w:val="AEAAAA" w:themeColor="background2" w:themeShade="BF"/>
+        <w:sz w:val="18"/>
+        <w:szCs w:val="16"/>
+      </w:rPr>
+      <w:fldChar w:fldCharType="separate"/>
+    </w:r>
+    <w:r>
+      <w:rPr>
+        <w:noProof/>
+        <w:color w:val="AEAAAA" w:themeColor="background2" w:themeShade="BF"/>
+        <w:sz w:val="18"/>
+        <w:szCs w:val="16"/>
+      </w:rPr>
+      <w:t>1</w:t>
+    </w:r>
+    <w:r>
+      <w:rPr>
+        <w:color w:val="AEAAAA" w:themeColor="background2" w:themeShade="BF"/>
+        <w:sz w:val="18"/>
+        <w:szCs w:val="16"/>
+      </w:rPr>
+      <w:fldChar w:fldCharType="end"/>
     </w:r>
   </w:p>
 </w:ftr>
@@ -1451,6 +2354,77 @@
         <w:szCs w:val="16"/>
       </w:rPr>
     </w:pPr>
+    <w:r>
+      <w:rPr>
+        <w:noProof/>
+        <w:color w:val="7F7F7F" w:themeColor="text1" w:themeTint="80"/>
+        <w:sz w:val="18"/>
+        <w:szCs w:val="16"/>
+        <w:vertAlign w:val="superscript"/>
+      </w:rPr>
+      <w:drawing>
+        <wp:anchor distT="0" distB="0" distL="114300" distR="114300" simplePos="0" relativeHeight="251658240" behindDoc="0" locked="0" layoutInCell="1" allowOverlap="1" wp14:anchorId="794480ED" wp14:editId="0EC25070">
+          <wp:simplePos x="0" y="0"/>
+          <wp:positionH relativeFrom="column">
+            <wp:posOffset>4923790</wp:posOffset>
+          </wp:positionH>
+          <wp:positionV relativeFrom="paragraph">
+            <wp:posOffset>-103505</wp:posOffset>
+          </wp:positionV>
+          <wp:extent cx="775970" cy="286385"/>
+          <wp:effectExtent l="0" t="0" r="5080" b="0"/>
+          <wp:wrapSquare wrapText="bothSides"/>
+          <wp:docPr id="168615814" name="Picture 1"/>
+          <wp:cNvGraphicFramePr>
+            <a:graphicFrameLocks xmlns:a="http://schemas.openxmlformats.org/drawingml/2006/main" noChangeAspect="1"/>
+          </wp:cNvGraphicFramePr>
+          <a:graphic xmlns:a="http://schemas.openxmlformats.org/drawingml/2006/main">
+            <a:graphicData uri="http://schemas.openxmlformats.org/drawingml/2006/picture">
+              <pic:pic xmlns:pic="http://schemas.openxmlformats.org/drawingml/2006/picture">
+                <pic:nvPicPr>
+                  <pic:cNvPr id="0" name="Picture 1"/>
+                  <pic:cNvPicPr>
+                    <a:picLocks noChangeAspect="1" noChangeArrowheads="1"/>
+                  </pic:cNvPicPr>
+                </pic:nvPicPr>
+                <pic:blipFill>
+                  <a:blip r:embed="rId1">
+                    <a:extLst>
+                      <a:ext uri="{28A0092B-C50C-407E-A947-70E740481C1C}">
+                        <a14:useLocalDpi xmlns:a14="http://schemas.microsoft.com/office/drawing/2010/main" val="0"/>
+                      </a:ext>
+                    </a:extLst>
+                  </a:blip>
+                  <a:srcRect/>
+                  <a:stretch>
+                    <a:fillRect/>
+                  </a:stretch>
+                </pic:blipFill>
+                <pic:spPr bwMode="auto">
+                  <a:xfrm>
+                    <a:off x="0" y="0"/>
+                    <a:ext cx="775970" cy="286385"/>
+                  </a:xfrm>
+                  <a:prstGeom prst="rect">
+                    <a:avLst/>
+                  </a:prstGeom>
+                  <a:noFill/>
+                  <a:ln>
+                    <a:noFill/>
+                  </a:ln>
+                </pic:spPr>
+              </pic:pic>
+            </a:graphicData>
+          </a:graphic>
+          <wp14:sizeRelH relativeFrom="margin">
+            <wp14:pctWidth>0</wp14:pctWidth>
+          </wp14:sizeRelH>
+          <wp14:sizeRelV relativeFrom="margin">
+            <wp14:pctHeight>0</wp14:pctHeight>
+          </wp14:sizeRelV>
+        </wp:anchor>
+      </w:drawing>
+    </w:r>
     <w:r>
       <w:rPr>
         <w:color w:val="7F7F7F" w:themeColor="text1" w:themeTint="80"/>
@@ -1474,7 +2448,7 @@
         <w:szCs w:val="16"/>
         <w:vertAlign w:val="superscript"/>
       </w:rPr>
-      <w:t>em</w:t>
+      <w:t>th</w:t>
     </w:r>
   </w:p>
 </w:hdr>

</xml_diff>